<commit_message>
evaluacion iteracion 2 fase inicio formato documentos de riesgo
</commit_message>
<xml_diff>
--- a/Gestion del Proyecto/Plan de Proyecto.docx
+++ b/Gestion del Proyecto/Plan de Proyecto.docx
@@ -8,6 +8,7 @@
           <w:rFonts w:asciiTheme="majorHAnsi" w:eastAsiaTheme="majorEastAsia" w:hAnsiTheme="majorHAnsi" w:cstheme="majorBidi"/>
           <w:sz w:val="72"/>
           <w:szCs w:val="72"/>
+          <w:lang w:val="es-AR"/>
         </w:rPr>
         <w:id w:val="3224277"/>
         <w:docPartObj>
@@ -20,7 +21,6 @@
           <w:rFonts w:asciiTheme="minorHAnsi" w:eastAsiaTheme="minorHAnsi" w:hAnsiTheme="minorHAnsi" w:cstheme="minorBidi"/>
           <w:sz w:val="22"/>
           <w:szCs w:val="22"/>
-          <w:lang w:val="es-AR"/>
         </w:rPr>
       </w:sdtEndPr>
       <w:sdtContent>
@@ -427,7 +427,7 @@
                                             </pic:cNvPicPr>
                                           </pic:nvPicPr>
                                           <pic:blipFill>
-                                            <a:blip r:embed="rId9">
+                                            <a:blip r:embed="rId11">
                                               <a:extLst>
                                                 <a:ext uri="{28A0092B-C50C-407E-A947-70E740481C1C}">
                                                   <a14:useLocalDpi xmlns:a14="http://schemas.microsoft.com/office/drawing/2010/main" val="0"/>
@@ -497,7 +497,7 @@
                                           </pic:cNvPicPr>
                                         </pic:nvPicPr>
                                         <pic:blipFill>
-                                          <a:blip r:embed="rId10">
+                                          <a:blip r:embed="rId12">
                                             <a:extLst>
                                               <a:ext uri="{28A0092B-C50C-407E-A947-70E740481C1C}">
                                                 <a14:useLocalDpi xmlns:a14="http://schemas.microsoft.com/office/drawing/2010/main" val="0"/>
@@ -568,6 +568,7 @@
               <w:dataBinding w:prefixMappings="xmlns:ns0='http://schemas.openxmlformats.org/package/2006/metadata/core-properties' xmlns:ns1='http://purl.org/dc/elements/1.1/'" w:xpath="/ns0:coreProperties[1]/ns1:title[1]" w:storeItemID="{6C3C8BC8-F283-45AE-878A-BAB7291924A1}"/>
               <w:text/>
             </w:sdtPr>
+            <w:sdtEndPr/>
             <w:sdtContent>
               <w:r>
                 <w:rPr>
@@ -593,6 +594,7 @@
             <w:dataBinding w:prefixMappings="xmlns:ns0='http://schemas.openxmlformats.org/package/2006/metadata/core-properties' xmlns:ns1='http://purl.org/dc/elements/1.1/'" w:xpath="/ns0:coreProperties[1]/ns1:subject[1]" w:storeItemID="{6C3C8BC8-F283-45AE-878A-BAB7291924A1}"/>
             <w:text/>
           </w:sdtPr>
+          <w:sdtEndPr/>
           <w:sdtContent>
             <w:p>
               <w:pPr>
@@ -659,6 +661,7 @@
             <w:dataBinding w:prefixMappings="xmlns:ns0='http://schemas.openxmlformats.org/officeDocument/2006/extended-properties' " w:xpath="/ns0:Properties[1]/ns0:Company[1]" w:storeItemID="{6668398D-A668-4E3E-A5EB-62B293D839F1}"/>
             <w:text/>
           </w:sdtPr>
+          <w:sdtEndPr/>
           <w:sdtContent>
             <w:p>
               <w:pPr>
@@ -687,6 +690,7 @@
             <w:dataBinding w:prefixMappings="xmlns:ns0='http://schemas.openxmlformats.org/package/2006/metadata/core-properties' xmlns:ns1='http://purl.org/dc/elements/1.1/'" w:xpath="/ns0:coreProperties[1]/ns1:creator[1]" w:storeItemID="{6C3C8BC8-F283-45AE-878A-BAB7291924A1}"/>
             <w:text/>
           </w:sdtPr>
+          <w:sdtEndPr/>
           <w:sdtContent>
             <w:p>
               <w:pPr>
@@ -807,7 +811,7 @@
                                               </pic:cNvPicPr>
                                             </pic:nvPicPr>
                                             <pic:blipFill>
-                                              <a:blip r:embed="rId10">
+                                              <a:blip r:embed="rId12">
                                                 <a:extLst>
                                                   <a:ext uri="{28A0092B-C50C-407E-A947-70E740481C1C}">
                                                     <a14:useLocalDpi xmlns:a14="http://schemas.microsoft.com/office/drawing/2010/main" val="0"/>
@@ -891,7 +895,7 @@
                                         </pic:cNvPicPr>
                                       </pic:nvPicPr>
                                       <pic:blipFill>
-                                        <a:blip r:embed="rId10">
+                                        <a:blip r:embed="rId12">
                                           <a:extLst>
                                             <a:ext uri="{28A0092B-C50C-407E-A947-70E740481C1C}">
                                               <a14:useLocalDpi xmlns:a14="http://schemas.microsoft.com/office/drawing/2010/main" val="0"/>
@@ -1024,7 +1028,7 @@
                                               </pic:cNvPicPr>
                                             </pic:nvPicPr>
                                             <pic:blipFill>
-                                              <a:blip r:embed="rId10">
+                                              <a:blip r:embed="rId12">
                                                 <a:extLst>
                                                   <a:ext uri="{28A0092B-C50C-407E-A947-70E740481C1C}">
                                                     <a14:useLocalDpi xmlns:a14="http://schemas.microsoft.com/office/drawing/2010/main" val="0"/>
@@ -1108,7 +1112,7 @@
                                         </pic:cNvPicPr>
                                       </pic:nvPicPr>
                                       <pic:blipFill>
-                                        <a:blip r:embed="rId10">
+                                        <a:blip r:embed="rId12">
                                           <a:extLst>
                                             <a:ext uri="{28A0092B-C50C-407E-A947-70E740481C1C}">
                                               <a14:useLocalDpi xmlns:a14="http://schemas.microsoft.com/office/drawing/2010/main" val="0"/>
@@ -1241,7 +1245,7 @@
                                               </pic:cNvPicPr>
                                             </pic:nvPicPr>
                                             <pic:blipFill>
-                                              <a:blip r:embed="rId10">
+                                              <a:blip r:embed="rId12">
                                                 <a:extLst>
                                                   <a:ext uri="{28A0092B-C50C-407E-A947-70E740481C1C}">
                                                     <a14:useLocalDpi xmlns:a14="http://schemas.microsoft.com/office/drawing/2010/main" val="0"/>
@@ -1325,7 +1329,7 @@
                                         </pic:cNvPicPr>
                                       </pic:nvPicPr>
                                       <pic:blipFill>
-                                        <a:blip r:embed="rId10">
+                                        <a:blip r:embed="rId12">
                                           <a:extLst>
                                             <a:ext uri="{28A0092B-C50C-407E-A947-70E740481C1C}">
                                               <a14:useLocalDpi xmlns:a14="http://schemas.microsoft.com/office/drawing/2010/main" val="0"/>
@@ -1585,6 +1589,7 @@
           <w:docPartUnique/>
         </w:docPartObj>
       </w:sdtPr>
+      <w:sdtEndPr/>
       <w:sdtContent>
         <w:p>
           <w:pPr>
@@ -3980,6 +3985,7 @@
           <w:dataBinding w:prefixMappings="xmlns:ns0='http://purl.org/dc/elements/1.1/' xmlns:ns1='http://schemas.openxmlformats.org/package/2006/metadata/core-properties' " w:xpath="/ns1:coreProperties[1]/ns0:title[1]" w:storeItemID="{6C3C8BC8-F283-45AE-878A-BAB7291924A1}"/>
           <w:text/>
         </w:sdtPr>
+        <w:sdtEndPr/>
         <w:sdtContent>
           <w:r>
             <w:rPr>
@@ -6344,14 +6350,7 @@
                                     <w:sz w:val="18"/>
                                     <w:szCs w:val="18"/>
                                   </w:rPr>
-                                  <w:t xml:space="preserve">        </w:t>
-                                </w:r>
-                                <w:r>
-                                  <w:rPr>
-                                    <w:sz w:val="18"/>
-                                    <w:szCs w:val="18"/>
-                                  </w:rPr>
-                                  <w:t>DIRECTOR PROYECTO</w:t>
+                                  <w:t xml:space="preserve">        DIRECTOR PROYECTO</w:t>
                                 </w:r>
                               </w:p>
                             </w:txbxContent>
@@ -6408,14 +6407,7 @@
                                     <w:sz w:val="18"/>
                                     <w:szCs w:val="18"/>
                                   </w:rPr>
-                                  <w:t xml:space="preserve">        ADMINISTRADOR</w:t>
-                                </w:r>
-                                <w:r>
-                                  <w:rPr>
-                                    <w:sz w:val="18"/>
-                                    <w:szCs w:val="18"/>
-                                  </w:rPr>
-                                  <w:t xml:space="preserve"> PROYECTO</w:t>
+                                  <w:t xml:space="preserve">        ADMINISTRADOR PROYECTO</w:t>
                                 </w:r>
                               </w:p>
                             </w:txbxContent>
@@ -6529,14 +6521,7 @@
                                     <w:sz w:val="18"/>
                                     <w:szCs w:val="18"/>
                                   </w:rPr>
-                                  <w:t xml:space="preserve">         RESPONSABLE </w:t>
-                                </w:r>
-                                <w:r>
-                                  <w:rPr>
-                                    <w:sz w:val="18"/>
-                                    <w:szCs w:val="18"/>
-                                  </w:rPr>
-                                  <w:t>CALIDAD</w:t>
+                                  <w:t xml:space="preserve">         RESPONSABLE CALIDAD</w:t>
                                 </w:r>
                               </w:p>
                             </w:txbxContent>
@@ -6593,14 +6578,7 @@
                                     <w:sz w:val="18"/>
                                     <w:szCs w:val="18"/>
                                   </w:rPr>
-                                  <w:t xml:space="preserve">         RESPONSABLE </w:t>
-                                </w:r>
-                                <w:r>
-                                  <w:rPr>
-                                    <w:sz w:val="18"/>
-                                    <w:szCs w:val="18"/>
-                                  </w:rPr>
-                                  <w:t>SCM (TAIGA)</w:t>
+                                  <w:t xml:space="preserve">         RESPONSABLE SCM (TAIGA)</w:t>
                                 </w:r>
                               </w:p>
                             </w:txbxContent>
@@ -6657,14 +6635,7 @@
                                     <w:sz w:val="18"/>
                                     <w:szCs w:val="18"/>
                                   </w:rPr>
-                                  <w:t xml:space="preserve">         </w:t>
-                                </w:r>
-                                <w:r>
-                                  <w:rPr>
-                                    <w:sz w:val="18"/>
-                                    <w:szCs w:val="18"/>
-                                  </w:rPr>
-                                  <w:t>ARQUITECTO</w:t>
+                                  <w:t xml:space="preserve">         ARQUITECTO</w:t>
                                 </w:r>
                               </w:p>
                             </w:txbxContent>
@@ -6778,14 +6749,7 @@
                                     <w:sz w:val="18"/>
                                     <w:szCs w:val="18"/>
                                   </w:rPr>
-                                  <w:t xml:space="preserve">         </w:t>
-                                </w:r>
-                                <w:r>
-                                  <w:rPr>
-                                    <w:sz w:val="18"/>
-                                    <w:szCs w:val="18"/>
-                                  </w:rPr>
-                                  <w:t>ANALISTAS / IMPLEMENTADORES</w:t>
+                                  <w:t xml:space="preserve">         ANALISTAS / IMPLEMENTADORES</w:t>
                                 </w:r>
                               </w:p>
                             </w:txbxContent>
@@ -8028,14 +7992,7 @@
                                 <w:sz w:val="18"/>
                                 <w:szCs w:val="18"/>
                               </w:rPr>
-                              <w:t xml:space="preserve">         </w:t>
-                            </w:r>
-                            <w:r>
-                              <w:rPr>
-                                <w:sz w:val="18"/>
-                                <w:szCs w:val="18"/>
-                              </w:rPr>
-                              <w:t>DISEÑADOR INTERFAZ</w:t>
+                              <w:t xml:space="preserve">         DISEÑADOR INTERFAZ</w:t>
                             </w:r>
                           </w:p>
                         </w:txbxContent>
@@ -12693,15 +12650,7 @@
         <w:rPr>
           <w:rFonts w:cstheme="minorHAnsi"/>
         </w:rPr>
-        <w:t>Este cronograma pu</w:t>
-      </w:r>
-      <w:bookmarkStart w:id="57" w:name="_GoBack"/>
-      <w:bookmarkEnd w:id="57"/>
-      <w:r>
-        <w:rPr>
-          <w:rFonts w:cstheme="minorHAnsi"/>
-        </w:rPr>
-        <w:t>ede ser especificado en tiempo absoluto de calendario o de acuerdo a incrementos relativos a un hito.]</w:t>
+        <w:t>Este cronograma puede ser especificado en tiempo absoluto de calendario o de acuerdo a incrementos relativos a un hito.]</w:t>
       </w:r>
     </w:p>
     <w:p>
@@ -20722,8 +20671,12 @@
       </w:pPr>
     </w:p>
     <w:sectPr>
-      <w:headerReference w:type="default" r:id="rId11"/>
-      <w:footerReference w:type="default" r:id="rId12"/>
+      <w:headerReference w:type="even" r:id="rId13"/>
+      <w:headerReference w:type="default" r:id="rId14"/>
+      <w:footerReference w:type="even" r:id="rId15"/>
+      <w:footerReference w:type="default" r:id="rId16"/>
+      <w:headerReference w:type="first" r:id="rId17"/>
+      <w:footerReference w:type="first" r:id="rId18"/>
       <w:pgSz w:w="11906" w:h="16838"/>
       <w:pgMar w:top="1843" w:right="1701" w:bottom="1418" w:left="1701" w:header="567" w:footer="573" w:gutter="0"/>
       <w:cols w:space="708"/>
@@ -20762,6 +20715,16 @@
 </file>
 
 <file path=word/footer1.xml><?xml version="1.0" encoding="utf-8"?>
+<w:ftr xmlns:wpc="http://schemas.microsoft.com/office/word/2010/wordprocessingCanvas" xmlns:cx="http://schemas.microsoft.com/office/drawing/2014/chartex" xmlns:mc="http://schemas.openxmlformats.org/markup-compatibility/2006" xmlns:o="urn:schemas-microsoft-com:office:office" xmlns:r="http://schemas.openxmlformats.org/officeDocument/2006/relationships" xmlns:m="http://schemas.openxmlformats.org/officeDocument/2006/math" xmlns:v="urn:schemas-microsoft-com:vml" xmlns:wp14="http://schemas.microsoft.com/office/word/2010/wordprocessingDrawing" xmlns:wp="http://schemas.openxmlformats.org/drawingml/2006/wordprocessingDrawing" xmlns:w10="urn:schemas-microsoft-com:office:word" xmlns:w="http://schemas.openxmlformats.org/wordprocessingml/2006/main" xmlns:w14="http://schemas.microsoft.com/office/word/2010/wordml" xmlns:w15="http://schemas.microsoft.com/office/word/2012/wordml" xmlns:w16se="http://schemas.microsoft.com/office/word/2015/wordml/symex" xmlns:wpg="http://schemas.microsoft.com/office/word/2010/wordprocessingGroup" xmlns:wpi="http://schemas.microsoft.com/office/word/2010/wordprocessingInk" xmlns:wne="http://schemas.microsoft.com/office/word/2006/wordml" xmlns:wps="http://schemas.microsoft.com/office/word/2010/wordprocessingShape" mc:Ignorable="w14 w15 w16se wp14">
+  <w:p>
+    <w:pPr>
+      <w:pStyle w:val="Piedepgina"/>
+    </w:pPr>
+  </w:p>
+</w:ftr>
+</file>
+
+<file path=word/footer2.xml><?xml version="1.0" encoding="utf-8"?>
 <w:ftr xmlns:wpc="http://schemas.microsoft.com/office/word/2010/wordprocessingCanvas" xmlns:cx="http://schemas.microsoft.com/office/drawing/2014/chartex" xmlns:mc="http://schemas.openxmlformats.org/markup-compatibility/2006" xmlns:o="urn:schemas-microsoft-com:office:office" xmlns:r="http://schemas.openxmlformats.org/officeDocument/2006/relationships" xmlns:m="http://schemas.openxmlformats.org/officeDocument/2006/math" xmlns:v="urn:schemas-microsoft-com:vml" xmlns:wp14="http://schemas.microsoft.com/office/word/2010/wordprocessingDrawing" xmlns:wp="http://schemas.openxmlformats.org/drawingml/2006/wordprocessingDrawing" xmlns:w10="urn:schemas-microsoft-com:office:word" xmlns:w="http://schemas.openxmlformats.org/wordprocessingml/2006/main" xmlns:w14="http://schemas.microsoft.com/office/word/2010/wordml" xmlns:w15="http://schemas.microsoft.com/office/word/2012/wordml" xmlns:w16se="http://schemas.microsoft.com/office/word/2015/wordml/symex" xmlns:wpg="http://schemas.microsoft.com/office/word/2010/wordprocessingGroup" xmlns:wpi="http://schemas.microsoft.com/office/word/2010/wordprocessingInk" xmlns:wne="http://schemas.microsoft.com/office/word/2006/wordml" xmlns:wps="http://schemas.microsoft.com/office/word/2010/wordprocessingShape" mc:Ignorable="w14 w15 w16se wp14">
   <w:p>
     <w:pPr>
@@ -20778,10 +20741,10 @@
             <wp:anchor distT="0" distB="0" distL="114300" distR="114300" simplePos="0" relativeHeight="251661312" behindDoc="0" locked="0" layoutInCell="1" allowOverlap="1" wp14:anchorId="11AEFBDE" wp14:editId="010120FC">
               <wp:simplePos x="0" y="0"/>
               <wp:positionH relativeFrom="page">
-                <wp:posOffset>30480</wp:posOffset>
+                <wp:posOffset>-7620</wp:posOffset>
               </wp:positionH>
               <wp:positionV relativeFrom="paragraph">
-                <wp:posOffset>-442122</wp:posOffset>
+                <wp:posOffset>-441960</wp:posOffset>
               </wp:positionV>
               <wp:extent cx="1749972" cy="970280"/>
               <wp:effectExtent l="0" t="0" r="0" b="2540"/>
@@ -20835,6 +20798,7 @@
                             <w:ind w:left="0"/>
                             <w:jc w:val="center"/>
                           </w:pPr>
+                          <w:bookmarkStart w:id="57" w:name="_GoBack"/>
                           <w:r>
                             <w:rPr>
                               <w:noProof/>
@@ -20889,6 +20853,7 @@
                               </wp:inline>
                             </w:drawing>
                           </w:r>
+                          <w:bookmarkEnd w:id="57"/>
                         </w:p>
                       </w:txbxContent>
                     </wps:txbx>
@@ -20909,7 +20874,7 @@
         </mc:Choice>
         <mc:Fallback>
           <w:pict>
-            <v:rect w14:anchorId="11AEFBDE" id="Rectangle 45" o:spid="_x0000_s1075" style="position:absolute;left:0;text-align:left;margin-left:2.4pt;margin-top:-34.8pt;width:137.8pt;height:76.4pt;z-index:251661312;visibility:visible;mso-wrap-style:square;mso-width-percent:0;mso-height-percent:0;mso-wrap-distance-left:9pt;mso-wrap-distance-top:0;mso-wrap-distance-right:9pt;mso-wrap-distance-bottom:0;mso-position-horizontal:absolute;mso-position-horizontal-relative:page;mso-position-vertical:absolute;mso-position-vertical-relative:text;mso-width-percent:0;mso-height-percent:0;mso-width-relative:page;mso-height-relative:page;v-text-anchor:top" o:gfxdata="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" filled="f" stroked="f">
+            <v:rect w14:anchorId="11AEFBDE" id="Rectangle 45" o:spid="_x0000_s1075" style="position:absolute;left:0;text-align:left;margin-left:-.6pt;margin-top:-34.8pt;width:137.8pt;height:76.4pt;z-index:251661312;visibility:visible;mso-wrap-style:square;mso-width-percent:0;mso-height-percent:0;mso-wrap-distance-left:9pt;mso-wrap-distance-top:0;mso-wrap-distance-right:9pt;mso-wrap-distance-bottom:0;mso-position-horizontal:absolute;mso-position-horizontal-relative:page;mso-position-vertical:absolute;mso-position-vertical-relative:text;mso-width-percent:0;mso-height-percent:0;mso-width-relative:page;mso-height-relative:page;v-text-anchor:top" o:gfxdata="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" filled="f" stroked="f">
               <v:textbox style="mso-fit-shape-to-text:t">
                 <w:txbxContent>
                   <w:p>
@@ -20917,6 +20882,7 @@
                       <w:ind w:left="0"/>
                       <w:jc w:val="center"/>
                     </w:pPr>
+                    <w:bookmarkStart w:id="58" w:name="_GoBack"/>
                     <w:r>
                       <w:rPr>
                         <w:noProof/>
@@ -20971,6 +20937,7 @@
                         </wp:inline>
                       </w:drawing>
                     </w:r>
+                    <w:bookmarkEnd w:id="58"/>
                   </w:p>
                 </w:txbxContent>
               </v:textbox>
@@ -20984,6 +20951,16 @@
 </w:ftr>
 </file>
 
+<file path=word/footer3.xml><?xml version="1.0" encoding="utf-8"?>
+<w:ftr xmlns:wpc="http://schemas.microsoft.com/office/word/2010/wordprocessingCanvas" xmlns:cx="http://schemas.microsoft.com/office/drawing/2014/chartex" xmlns:mc="http://schemas.openxmlformats.org/markup-compatibility/2006" xmlns:o="urn:schemas-microsoft-com:office:office" xmlns:r="http://schemas.openxmlformats.org/officeDocument/2006/relationships" xmlns:m="http://schemas.openxmlformats.org/officeDocument/2006/math" xmlns:v="urn:schemas-microsoft-com:vml" xmlns:wp14="http://schemas.microsoft.com/office/word/2010/wordprocessingDrawing" xmlns:wp="http://schemas.openxmlformats.org/drawingml/2006/wordprocessingDrawing" xmlns:w10="urn:schemas-microsoft-com:office:word" xmlns:w="http://schemas.openxmlformats.org/wordprocessingml/2006/main" xmlns:w14="http://schemas.microsoft.com/office/word/2010/wordml" xmlns:w15="http://schemas.microsoft.com/office/word/2012/wordml" xmlns:w16se="http://schemas.microsoft.com/office/word/2015/wordml/symex" xmlns:wpg="http://schemas.microsoft.com/office/word/2010/wordprocessingGroup" xmlns:wpi="http://schemas.microsoft.com/office/word/2010/wordprocessingInk" xmlns:wne="http://schemas.microsoft.com/office/word/2006/wordml" xmlns:wps="http://schemas.microsoft.com/office/word/2010/wordprocessingShape" mc:Ignorable="w14 w15 w16se wp14">
+  <w:p>
+    <w:pPr>
+      <w:pStyle w:val="Piedepgina"/>
+    </w:pPr>
+  </w:p>
+</w:ftr>
+</file>
+
 <file path=word/footnotes.xml><?xml version="1.0" encoding="utf-8"?>
 <w:footnotes xmlns:wpc="http://schemas.microsoft.com/office/word/2010/wordprocessingCanvas" xmlns:cx="http://schemas.microsoft.com/office/drawing/2014/chartex" xmlns:mc="http://schemas.openxmlformats.org/markup-compatibility/2006" xmlns:o="urn:schemas-microsoft-com:office:office" xmlns:r="http://schemas.openxmlformats.org/officeDocument/2006/relationships" xmlns:m="http://schemas.openxmlformats.org/officeDocument/2006/math" xmlns:v="urn:schemas-microsoft-com:vml" xmlns:wp14="http://schemas.microsoft.com/office/word/2010/wordprocessingDrawing" xmlns:wp="http://schemas.openxmlformats.org/drawingml/2006/wordprocessingDrawing" xmlns:w10="urn:schemas-microsoft-com:office:word" xmlns:w="http://schemas.openxmlformats.org/wordprocessingml/2006/main" xmlns:w14="http://schemas.microsoft.com/office/word/2010/wordml" xmlns:w15="http://schemas.microsoft.com/office/word/2012/wordml" xmlns:w16se="http://schemas.microsoft.com/office/word/2015/wordml/symex" xmlns:wpg="http://schemas.microsoft.com/office/word/2010/wordprocessingGroup" xmlns:wpi="http://schemas.microsoft.com/office/word/2010/wordprocessingInk" xmlns:wne="http://schemas.microsoft.com/office/word/2006/wordml" xmlns:wps="http://schemas.microsoft.com/office/word/2010/wordprocessingShape" mc:Ignorable="w14 w15 w16se wp14">
   <w:footnote w:type="separator" w:id="-1">
@@ -21012,6 +20989,16 @@
 </file>
 
 <file path=word/header1.xml><?xml version="1.0" encoding="utf-8"?>
+<w:hdr xmlns:wpc="http://schemas.microsoft.com/office/word/2010/wordprocessingCanvas" xmlns:cx="http://schemas.microsoft.com/office/drawing/2014/chartex" xmlns:mc="http://schemas.openxmlformats.org/markup-compatibility/2006" xmlns:o="urn:schemas-microsoft-com:office:office" xmlns:r="http://schemas.openxmlformats.org/officeDocument/2006/relationships" xmlns:m="http://schemas.openxmlformats.org/officeDocument/2006/math" xmlns:v="urn:schemas-microsoft-com:vml" xmlns:wp14="http://schemas.microsoft.com/office/word/2010/wordprocessingDrawing" xmlns:wp="http://schemas.openxmlformats.org/drawingml/2006/wordprocessingDrawing" xmlns:w10="urn:schemas-microsoft-com:office:word" xmlns:w="http://schemas.openxmlformats.org/wordprocessingml/2006/main" xmlns:w14="http://schemas.microsoft.com/office/word/2010/wordml" xmlns:w15="http://schemas.microsoft.com/office/word/2012/wordml" xmlns:w16se="http://schemas.microsoft.com/office/word/2015/wordml/symex" xmlns:wpg="http://schemas.microsoft.com/office/word/2010/wordprocessingGroup" xmlns:wpi="http://schemas.microsoft.com/office/word/2010/wordprocessingInk" xmlns:wne="http://schemas.microsoft.com/office/word/2006/wordml" xmlns:wps="http://schemas.microsoft.com/office/word/2010/wordprocessingShape" mc:Ignorable="w14 w15 w16se wp14">
+  <w:p>
+    <w:pPr>
+      <w:pStyle w:val="Encabezado"/>
+    </w:pPr>
+  </w:p>
+</w:hdr>
+</file>
+
+<file path=word/header2.xml><?xml version="1.0" encoding="utf-8"?>
 <w:hdr xmlns:wpc="http://schemas.microsoft.com/office/word/2010/wordprocessingCanvas" xmlns:cx="http://schemas.microsoft.com/office/drawing/2014/chartex" xmlns:mc="http://schemas.openxmlformats.org/markup-compatibility/2006" xmlns:o="urn:schemas-microsoft-com:office:office" xmlns:r="http://schemas.openxmlformats.org/officeDocument/2006/relationships" xmlns:m="http://schemas.openxmlformats.org/officeDocument/2006/math" xmlns:v="urn:schemas-microsoft-com:vml" xmlns:wp14="http://schemas.microsoft.com/office/word/2010/wordprocessingDrawing" xmlns:wp="http://schemas.openxmlformats.org/drawingml/2006/wordprocessingDrawing" xmlns:w10="urn:schemas-microsoft-com:office:word" xmlns:w="http://schemas.openxmlformats.org/wordprocessingml/2006/main" xmlns:w14="http://schemas.microsoft.com/office/word/2010/wordml" xmlns:w15="http://schemas.microsoft.com/office/word/2012/wordml" xmlns:w16se="http://schemas.microsoft.com/office/word/2015/wordml/symex" xmlns:wpg="http://schemas.microsoft.com/office/word/2010/wordprocessingGroup" xmlns:wpi="http://schemas.microsoft.com/office/word/2010/wordprocessingInk" xmlns:wne="http://schemas.microsoft.com/office/word/2006/wordml" xmlns:wps="http://schemas.microsoft.com/office/word/2010/wordprocessingShape" mc:Ignorable="w14 w15 w16se wp14">
   <w:p>
     <w:pPr>
@@ -21206,7 +21193,7 @@
                                   </pic:cNvPicPr>
                                 </pic:nvPicPr>
                                 <pic:blipFill>
-                                  <a:blip r:embed="rId1" cstate="print">
+                                  <a:blip r:embed="rId2" cstate="print">
                                     <a:extLst>
                                       <a:ext uri="{28A0092B-C50C-407E-A947-70E740481C1C}">
                                         <a14:useLocalDpi xmlns:a14="http://schemas.microsoft.com/office/drawing/2010/main" val="0"/>
@@ -21252,6 +21239,16 @@
       </w:rPr>
       <w:tab/>
     </w:r>
+  </w:p>
+</w:hdr>
+</file>
+
+<file path=word/header3.xml><?xml version="1.0" encoding="utf-8"?>
+<w:hdr xmlns:wpc="http://schemas.microsoft.com/office/word/2010/wordprocessingCanvas" xmlns:cx="http://schemas.microsoft.com/office/drawing/2014/chartex" xmlns:mc="http://schemas.openxmlformats.org/markup-compatibility/2006" xmlns:o="urn:schemas-microsoft-com:office:office" xmlns:r="http://schemas.openxmlformats.org/officeDocument/2006/relationships" xmlns:m="http://schemas.openxmlformats.org/officeDocument/2006/math" xmlns:v="urn:schemas-microsoft-com:vml" xmlns:wp14="http://schemas.microsoft.com/office/word/2010/wordprocessingDrawing" xmlns:wp="http://schemas.openxmlformats.org/drawingml/2006/wordprocessingDrawing" xmlns:w10="urn:schemas-microsoft-com:office:word" xmlns:w="http://schemas.openxmlformats.org/wordprocessingml/2006/main" xmlns:w14="http://schemas.microsoft.com/office/word/2010/wordml" xmlns:w15="http://schemas.microsoft.com/office/word/2012/wordml" xmlns:w16se="http://schemas.microsoft.com/office/word/2015/wordml/symex" xmlns:wpg="http://schemas.microsoft.com/office/word/2010/wordprocessingGroup" xmlns:wpi="http://schemas.microsoft.com/office/word/2010/wordprocessingInk" xmlns:wne="http://schemas.microsoft.com/office/word/2006/wordml" xmlns:wps="http://schemas.microsoft.com/office/word/2010/wordprocessingShape" mc:Ignorable="w14 w15 w16se wp14">
+  <w:p>
+    <w:pPr>
+      <w:pStyle w:val="Encabezado"/>
+    </w:pPr>
   </w:p>
 </w:hdr>
 </file>
@@ -24987,7 +24984,7 @@
 </file>
 
 <file path=customXml/itemProps2.xml><?xml version="1.0" encoding="utf-8"?>
-<ds:datastoreItem xmlns:ds="http://schemas.openxmlformats.org/officeDocument/2006/customXml" ds:itemID="{8839F952-E04F-4BFF-AFCF-FE6658A12834}">
+<ds:datastoreItem xmlns:ds="http://schemas.openxmlformats.org/officeDocument/2006/customXml" ds:itemID="{96D3BF42-DEA4-4AFB-AF30-9579D9CC506B}">
   <ds:schemaRefs>
     <ds:schemaRef ds:uri="http://schemas.openxmlformats.org/officeDocument/2006/bibliography"/>
   </ds:schemaRefs>

</xml_diff>